<commit_message>
Update repository with the current state 2023-11-03
</commit_message>
<xml_diff>
--- a/database/Strong's Dictionary.docx
+++ b/database/Strong's Dictionary.docx
@@ -86,9 +86,11 @@
       <w:pPr>
         <w:pStyle w:val="Heading2"/>
       </w:pPr>
+      <w:proofErr w:type="spellStart"/>
       <w:r>
         <w:t>strongs_numbers</w:t>
       </w:r>
+      <w:proofErr w:type="spellEnd"/>
     </w:p>
     <w:p>
       <w:r>
@@ -167,9 +169,11 @@
       <w:pPr>
         <w:pStyle w:val="Heading2"/>
       </w:pPr>
+      <w:proofErr w:type="spellStart"/>
       <w:r>
         <w:t>dictionary_translation</w:t>
       </w:r>
+      <w:proofErr w:type="spellEnd"/>
     </w:p>
     <w:p>
       <w:r>
@@ -260,19 +264,112 @@
       <w:pPr>
         <w:pStyle w:val="Heading2"/>
       </w:pPr>
-      <w:r>
-        <w:t>strongs_references</w:t>
-      </w:r>
+      <w:proofErr w:type="spellStart"/>
+      <w:r>
+        <w:t>bible_words_references</w:t>
+      </w:r>
+      <w:proofErr w:type="spellEnd"/>
     </w:p>
     <w:p>
       <w:r>
-        <w:t>Populated with all verse references associated with a specific Strong’s number. References are stored as a comma separated list. E.g.</w:t>
+        <w:t xml:space="preserve">If the target language Bible is tagged, then this table can be populated, otherwise use </w:t>
+      </w:r>
+      <w:proofErr w:type="spellStart"/>
+      <w:r>
+        <w:t>strongs_references</w:t>
+      </w:r>
+      <w:proofErr w:type="spellEnd"/>
+      <w:r>
+        <w:t>.</w:t>
+      </w:r>
+    </w:p>
+    <w:p>
+      <w:r>
+        <w:t>In case of a tagged Bible, there will be a list of references associated with a word for a specific</w:t>
       </w:r>
       <w:r>
         <w:t xml:space="preserve"> </w:t>
       </w:r>
       <w:r>
-        <w:t>Gen 41:36, Lev 25:4, Psa 74:7, Psa 147:8</w:t>
+        <w:t>target language</w:t>
+      </w:r>
+      <w:r>
+        <w:t xml:space="preserve"> for a specific Strong’s number. </w:t>
+      </w:r>
+      <w:r>
+        <w:t xml:space="preserve">References are stored as a comma separated list. </w:t>
+      </w:r>
+      <w:proofErr w:type="gramStart"/>
+      <w:r>
+        <w:t>E.g.</w:t>
+      </w:r>
+      <w:proofErr w:type="gramEnd"/>
+      <w:r>
+        <w:t xml:space="preserve"> </w:t>
+      </w:r>
+      <w:r>
+        <w:t xml:space="preserve">Gen 41:36, Lev 25:4, </w:t>
+      </w:r>
+      <w:proofErr w:type="spellStart"/>
+      <w:r>
+        <w:t>Psa</w:t>
+      </w:r>
+      <w:proofErr w:type="spellEnd"/>
+      <w:r>
+        <w:t xml:space="preserve"> 74:7, </w:t>
+      </w:r>
+      <w:proofErr w:type="spellStart"/>
+      <w:r>
+        <w:t>Psa</w:t>
+      </w:r>
+      <w:proofErr w:type="spellEnd"/>
+      <w:r>
+        <w:t xml:space="preserve"> 147:8</w:t>
+      </w:r>
+    </w:p>
+    <w:p/>
+    <w:p/>
+    <w:p>
+      <w:pPr>
+        <w:pStyle w:val="Heading2"/>
+      </w:pPr>
+      <w:proofErr w:type="spellStart"/>
+      <w:r>
+        <w:lastRenderedPageBreak/>
+        <w:t>strongs_references</w:t>
+      </w:r>
+      <w:proofErr w:type="spellEnd"/>
+    </w:p>
+    <w:p>
+      <w:r>
+        <w:t xml:space="preserve">Populated with all verse references associated with a specific Strong’s number. References are stored as a comma separated list. </w:t>
+      </w:r>
+      <w:proofErr w:type="gramStart"/>
+      <w:r>
+        <w:t>E.g.</w:t>
+      </w:r>
+      <w:proofErr w:type="gramEnd"/>
+      <w:r>
+        <w:t xml:space="preserve"> </w:t>
+      </w:r>
+      <w:r>
+        <w:t xml:space="preserve">Gen 41:36, Lev 25:4, </w:t>
+      </w:r>
+      <w:proofErr w:type="spellStart"/>
+      <w:r>
+        <w:t>Psa</w:t>
+      </w:r>
+      <w:proofErr w:type="spellEnd"/>
+      <w:r>
+        <w:t xml:space="preserve"> 74:7, </w:t>
+      </w:r>
+      <w:proofErr w:type="spellStart"/>
+      <w:r>
+        <w:t>Psa</w:t>
+      </w:r>
+      <w:proofErr w:type="spellEnd"/>
+      <w:r>
+        <w:t xml:space="preserve"> 147:8</w:t>
       </w:r>
     </w:p>
     <w:p>
@@ -295,6 +392,22 @@
       </w:r>
     </w:p>
     <w:p>
+      <w:pPr>
+        <w:pStyle w:val="Heading2"/>
+      </w:pPr>
+      <w:proofErr w:type="spellStart"/>
+      <w:r>
+        <w:t>bible_text</w:t>
+      </w:r>
+      <w:proofErr w:type="spellEnd"/>
+      <w:r>
+        <w:t xml:space="preserve"> </w:t>
+      </w:r>
+    </w:p>
+    <w:p>
+      <w:r>
+        <w:t>Populated with the verses of the Bibles for supported languages.</w:t>
+      </w:r>
       <w:r>
         <w:br w:type="page"/>
       </w:r>
@@ -324,7 +437,15 @@
           </w:tcPr>
           <w:p>
             <w:r>
-              <w:t>-- This script was generated by the ERD tool in pgAdmin 4.</w:t>
+              <w:t xml:space="preserve">-- This script was generated by the ERD tool in </w:t>
+            </w:r>
+            <w:proofErr w:type="spellStart"/>
+            <w:r>
+              <w:t>pgAdmin</w:t>
+            </w:r>
+            <w:proofErr w:type="spellEnd"/>
+            <w:r>
+              <w:t xml:space="preserve"> 4.</w:t>
             </w:r>
           </w:p>
           <w:p>
@@ -340,44 +461,117 @@
           <w:p/>
           <w:p>
             <w:r>
-              <w:t>DROP TABLE IF EXISTS public.strongs_numbers CASCADE;</w:t>
-            </w:r>
-          </w:p>
-          <w:p>
-            <w:r>
-              <w:t>DROP TABLE IF EXISTS public.book CASCADE;</w:t>
-            </w:r>
-          </w:p>
-          <w:p>
-            <w:r>
-              <w:t>DROP TABLE IF EXISTS public."bible_words_references" CASCADE;</w:t>
-            </w:r>
-          </w:p>
-          <w:p>
-            <w:r>
-              <w:t>DROP TABLE IF EXISTS public."bible_text";</w:t>
-            </w:r>
-          </w:p>
-          <w:p>
-            <w:r>
-              <w:t>DROP TABLE IF EXISTS public."dictionary_translation";</w:t>
-            </w:r>
-          </w:p>
-          <w:p>
-            <w:r>
-              <w:t>DROP TABLE IF EXISTS public."language";</w:t>
-            </w:r>
-          </w:p>
-          <w:p>
-            <w:r>
-              <w:t>DROP TABLE IF EXISTS public."strongs_references";</w:t>
+              <w:t xml:space="preserve">DROP TABLE IF EXISTS </w:t>
+            </w:r>
+            <w:proofErr w:type="spellStart"/>
+            <w:proofErr w:type="gramStart"/>
+            <w:r>
+              <w:t>public.strongs</w:t>
+            </w:r>
+            <w:proofErr w:type="gramEnd"/>
+            <w:r>
+              <w:t>_numbers</w:t>
+            </w:r>
+            <w:proofErr w:type="spellEnd"/>
+            <w:r>
+              <w:t xml:space="preserve"> CASCADE;</w:t>
+            </w:r>
+          </w:p>
+          <w:p>
+            <w:r>
+              <w:t xml:space="preserve">DROP TABLE IF EXISTS </w:t>
+            </w:r>
+            <w:proofErr w:type="spellStart"/>
+            <w:proofErr w:type="gramStart"/>
+            <w:r>
+              <w:t>public.book</w:t>
+            </w:r>
+            <w:proofErr w:type="spellEnd"/>
+            <w:proofErr w:type="gramEnd"/>
+            <w:r>
+              <w:t xml:space="preserve"> CASCADE;</w:t>
+            </w:r>
+          </w:p>
+          <w:p>
+            <w:r>
+              <w:t>DROP TABLE IF EXISTS public."</w:t>
+            </w:r>
+            <w:proofErr w:type="spellStart"/>
+            <w:r>
+              <w:t>bible_words_references</w:t>
+            </w:r>
+            <w:proofErr w:type="spellEnd"/>
+            <w:r>
+              <w:t>" CASCADE;</w:t>
+            </w:r>
+          </w:p>
+          <w:p>
+            <w:r>
+              <w:t>DROP TABLE IF EXISTS public."</w:t>
+            </w:r>
+            <w:proofErr w:type="spellStart"/>
+            <w:r>
+              <w:t>bible_text</w:t>
+            </w:r>
+            <w:proofErr w:type="spellEnd"/>
+            <w:r>
+              <w:t>";</w:t>
+            </w:r>
+          </w:p>
+          <w:p>
+            <w:r>
+              <w:t>DROP TABLE IF EXISTS public."</w:t>
+            </w:r>
+            <w:proofErr w:type="spellStart"/>
+            <w:r>
+              <w:t>dictionary_translation</w:t>
+            </w:r>
+            <w:proofErr w:type="spellEnd"/>
+            <w:r>
+              <w:t>";</w:t>
+            </w:r>
+          </w:p>
+          <w:p>
+            <w:r>
+              <w:t xml:space="preserve">DROP TABLE IF EXISTS </w:t>
+            </w:r>
+            <w:proofErr w:type="spellStart"/>
+            <w:r>
+              <w:t>public."language</w:t>
+            </w:r>
+            <w:proofErr w:type="spellEnd"/>
+            <w:r>
+              <w:t>";</w:t>
+            </w:r>
+          </w:p>
+          <w:p>
+            <w:r>
+              <w:t>DROP TABLE IF EXISTS public."</w:t>
+            </w:r>
+            <w:proofErr w:type="spellStart"/>
+            <w:r>
+              <w:t>strongs_references</w:t>
+            </w:r>
+            <w:proofErr w:type="spellEnd"/>
+            <w:r>
+              <w:t>";</w:t>
             </w:r>
           </w:p>
           <w:p/>
           <w:p>
             <w:r>
-              <w:t>CREATE TABLE IF NOT EXISTS public.bible_text</w:t>
-            </w:r>
+              <w:t xml:space="preserve">CREATE TABLE IF NOT EXISTS </w:t>
+            </w:r>
+            <w:proofErr w:type="spellStart"/>
+            <w:proofErr w:type="gramStart"/>
+            <w:r>
+              <w:t>public.bible</w:t>
+            </w:r>
+            <w:proofErr w:type="gramEnd"/>
+            <w:r>
+              <w:t>_text</w:t>
+            </w:r>
+            <w:proofErr w:type="spellEnd"/>
           </w:p>
           <w:p>
             <w:r>
@@ -386,42 +580,138 @@
           </w:p>
           <w:p>
             <w:r>
-              <w:t xml:space="preserve">    id bigserial NOT NULL,</w:t>
-            </w:r>
-          </w:p>
-          <w:p>
-            <w:r>
-              <w:t xml:space="preserve">    language_id integer NOT NULL,</w:t>
-            </w:r>
-          </w:p>
-          <w:p>
-            <w:r>
-              <w:t xml:space="preserve">    book_id integer NOT NULL,</w:t>
-            </w:r>
-          </w:p>
-          <w:p>
-            <w:r>
-              <w:t xml:space="preserve">    chapter_num integer NOT NULL,</w:t>
-            </w:r>
-          </w:p>
-          <w:p>
-            <w:r>
-              <w:t xml:space="preserve">    verse_num integer NOT NULL,</w:t>
-            </w:r>
-          </w:p>
-          <w:p>
-            <w:r>
-              <w:t xml:space="preserve">    verse_text text COLLATE pg_catalog."default",</w:t>
-            </w:r>
-          </w:p>
-          <w:p>
-            <w:r>
-              <w:t xml:space="preserve">    CONSTRAINT bible_text_pkey PRIMARY KEY (id),</w:t>
-            </w:r>
-          </w:p>
-          <w:p>
-            <w:r>
-              <w:t xml:space="preserve">    CONSTRAINT bible_text_book_id_chapter_num_verse_num_key UNIQUE (book_id, chapter_num, verse_num)</w:t>
+              <w:t xml:space="preserve">    id </w:t>
+            </w:r>
+            <w:proofErr w:type="spellStart"/>
+            <w:r>
+              <w:t>bigserial</w:t>
+            </w:r>
+            <w:proofErr w:type="spellEnd"/>
+            <w:r>
+              <w:t xml:space="preserve"> NOT NULL,</w:t>
+            </w:r>
+          </w:p>
+          <w:p>
+            <w:r>
+              <w:t xml:space="preserve">    </w:t>
+            </w:r>
+            <w:proofErr w:type="spellStart"/>
+            <w:r>
+              <w:t>language_id</w:t>
+            </w:r>
+            <w:proofErr w:type="spellEnd"/>
+            <w:r>
+              <w:t xml:space="preserve"> integer NOT NULL,</w:t>
+            </w:r>
+          </w:p>
+          <w:p>
+            <w:r>
+              <w:t xml:space="preserve">    </w:t>
+            </w:r>
+            <w:proofErr w:type="spellStart"/>
+            <w:r>
+              <w:t>book_id</w:t>
+            </w:r>
+            <w:proofErr w:type="spellEnd"/>
+            <w:r>
+              <w:t xml:space="preserve"> integer NOT NULL,</w:t>
+            </w:r>
+          </w:p>
+          <w:p>
+            <w:r>
+              <w:t xml:space="preserve">    </w:t>
+            </w:r>
+            <w:proofErr w:type="spellStart"/>
+            <w:r>
+              <w:t>chapter_num</w:t>
+            </w:r>
+            <w:proofErr w:type="spellEnd"/>
+            <w:r>
+              <w:t xml:space="preserve"> integer NOT NULL,</w:t>
+            </w:r>
+          </w:p>
+          <w:p>
+            <w:r>
+              <w:t xml:space="preserve">    </w:t>
+            </w:r>
+            <w:proofErr w:type="spellStart"/>
+            <w:r>
+              <w:t>verse_num</w:t>
+            </w:r>
+            <w:proofErr w:type="spellEnd"/>
+            <w:r>
+              <w:t xml:space="preserve"> integer NOT NULL,</w:t>
+            </w:r>
+          </w:p>
+          <w:p>
+            <w:r>
+              <w:t xml:space="preserve">    </w:t>
+            </w:r>
+            <w:proofErr w:type="spellStart"/>
+            <w:r>
+              <w:t>verse_text</w:t>
+            </w:r>
+            <w:proofErr w:type="spellEnd"/>
+            <w:r>
+              <w:t xml:space="preserve"> text COLLATE </w:t>
+            </w:r>
+            <w:proofErr w:type="spellStart"/>
+            <w:r>
+              <w:t>pg_catalog."default</w:t>
+            </w:r>
+            <w:proofErr w:type="spellEnd"/>
+            <w:r>
+              <w:t>",</w:t>
+            </w:r>
+          </w:p>
+          <w:p>
+            <w:r>
+              <w:t xml:space="preserve">    CONSTRAINT </w:t>
+            </w:r>
+            <w:proofErr w:type="spellStart"/>
+            <w:r>
+              <w:t>bible_text_pkey</w:t>
+            </w:r>
+            <w:proofErr w:type="spellEnd"/>
+            <w:r>
+              <w:t xml:space="preserve"> PRIMARY KEY (id),</w:t>
+            </w:r>
+          </w:p>
+          <w:p>
+            <w:r>
+              <w:t xml:space="preserve">    CONSTRAINT </w:t>
+            </w:r>
+            <w:proofErr w:type="spellStart"/>
+            <w:r>
+              <w:t>bible_text_book_id_chapter_num_verse_num_key</w:t>
+            </w:r>
+            <w:proofErr w:type="spellEnd"/>
+            <w:r>
+              <w:t xml:space="preserve"> UNIQUE (</w:t>
+            </w:r>
+            <w:proofErr w:type="spellStart"/>
+            <w:r>
+              <w:t>book_id</w:t>
+            </w:r>
+            <w:proofErr w:type="spellEnd"/>
+            <w:r>
+              <w:t xml:space="preserve">, </w:t>
+            </w:r>
+            <w:proofErr w:type="spellStart"/>
+            <w:r>
+              <w:t>chapter_num</w:t>
+            </w:r>
+            <w:proofErr w:type="spellEnd"/>
+            <w:r>
+              <w:t xml:space="preserve">, </w:t>
+            </w:r>
+            <w:proofErr w:type="spellStart"/>
+            <w:r>
+              <w:t>verse_num</w:t>
+            </w:r>
+            <w:proofErr w:type="spellEnd"/>
+            <w:r>
+              <w:t>)</w:t>
             </w:r>
           </w:p>
           <w:p>
@@ -432,8 +722,18 @@
           <w:p/>
           <w:p>
             <w:r>
-              <w:t>CREATE TABLE IF NOT EXISTS public.strongs_numbers</w:t>
-            </w:r>
+              <w:t xml:space="preserve">CREATE TABLE IF NOT EXISTS </w:t>
+            </w:r>
+            <w:proofErr w:type="spellStart"/>
+            <w:proofErr w:type="gramStart"/>
+            <w:r>
+              <w:t>public.strongs</w:t>
+            </w:r>
+            <w:proofErr w:type="gramEnd"/>
+            <w:r>
+              <w:t>_numbers</w:t>
+            </w:r>
+            <w:proofErr w:type="spellEnd"/>
           </w:p>
           <w:p>
             <w:r>
@@ -442,58 +742,239 @@
           </w:p>
           <w:p>
             <w:r>
-              <w:t xml:space="preserve">    id bigserial NOT NULL,</w:t>
-            </w:r>
-          </w:p>
-          <w:p>
-            <w:r>
-              <w:t xml:space="preserve">    strongs_number character(5) COLLATE pg_catalog."default" NOT NULL,</w:t>
-            </w:r>
-          </w:p>
-          <w:p>
-            <w:r>
-              <w:t xml:space="preserve">    d_strong character(1) COLLATE pg_catalog."default",</w:t>
-            </w:r>
-          </w:p>
-          <w:p>
-            <w:r>
-              <w:t xml:space="preserve">    original_word character varying(128) COLLATE pg_catalog."default" NOT NULL,</w:t>
+              <w:t xml:space="preserve">    id </w:t>
+            </w:r>
+            <w:proofErr w:type="spellStart"/>
+            <w:r>
+              <w:t>bigserial</w:t>
+            </w:r>
+            <w:proofErr w:type="spellEnd"/>
+            <w:r>
+              <w:t xml:space="preserve"> NOT NULL,</w:t>
             </w:r>
           </w:p>
           <w:p>
             <w:r>
               <w:t xml:space="preserve">    </w:t>
             </w:r>
-            <w:r>
-              <w:t xml:space="preserve">english_translation </w:t>
-            </w:r>
-            <w:r>
-              <w:t>character varying(128) COLLATE pg_catalog."default" NOT NULL,</w:t>
-            </w:r>
-          </w:p>
-          <w:p>
-            <w:r>
-              <w:t xml:space="preserve">    long_text text COLLATE pg_catalog."default",</w:t>
-            </w:r>
-          </w:p>
-          <w:p>
-            <w:r>
-              <w:t xml:space="preserve">    short_text text COLLATE pg_catalog."default",</w:t>
-            </w:r>
-          </w:p>
-          <w:p>
-            <w:r>
-              <w:t xml:space="preserve">    transliteration character varying(128) COLLATE pg_catalog."default",</w:t>
-            </w:r>
-          </w:p>
-          <w:p>
-            <w:r>
-              <w:t xml:space="preserve">    CONSTRAINT "StrongsNumbers_pkey" PRIMARY KEY (id),</w:t>
-            </w:r>
-          </w:p>
-          <w:p>
-            <w:r>
-              <w:t xml:space="preserve">    CONSTRAINT strong_numbers_unique UNIQUE (strongs_number, d_strong)</w:t>
+            <w:proofErr w:type="spellStart"/>
+            <w:r>
+              <w:t>strongs_number</w:t>
+            </w:r>
+            <w:proofErr w:type="spellEnd"/>
+            <w:r>
+              <w:t xml:space="preserve"> </w:t>
+            </w:r>
+            <w:proofErr w:type="gramStart"/>
+            <w:r>
+              <w:t>character(</w:t>
+            </w:r>
+            <w:proofErr w:type="gramEnd"/>
+            <w:r>
+              <w:t xml:space="preserve">5) COLLATE </w:t>
+            </w:r>
+            <w:proofErr w:type="spellStart"/>
+            <w:r>
+              <w:t>pg_catalog."default</w:t>
+            </w:r>
+            <w:proofErr w:type="spellEnd"/>
+            <w:r>
+              <w:t>" NOT NULL,</w:t>
+            </w:r>
+          </w:p>
+          <w:p>
+            <w:r>
+              <w:t xml:space="preserve">    </w:t>
+            </w:r>
+            <w:proofErr w:type="spellStart"/>
+            <w:r>
+              <w:t>d_strong</w:t>
+            </w:r>
+            <w:proofErr w:type="spellEnd"/>
+            <w:r>
+              <w:t xml:space="preserve"> </w:t>
+            </w:r>
+            <w:proofErr w:type="gramStart"/>
+            <w:r>
+              <w:t>character(</w:t>
+            </w:r>
+            <w:proofErr w:type="gramEnd"/>
+            <w:r>
+              <w:t xml:space="preserve">1) COLLATE </w:t>
+            </w:r>
+            <w:proofErr w:type="spellStart"/>
+            <w:r>
+              <w:t>pg_catalog."default</w:t>
+            </w:r>
+            <w:proofErr w:type="spellEnd"/>
+            <w:r>
+              <w:t>",</w:t>
+            </w:r>
+          </w:p>
+          <w:p>
+            <w:r>
+              <w:t xml:space="preserve">    </w:t>
+            </w:r>
+            <w:proofErr w:type="spellStart"/>
+            <w:r>
+              <w:t>original_word</w:t>
+            </w:r>
+            <w:proofErr w:type="spellEnd"/>
+            <w:r>
+              <w:t xml:space="preserve"> character </w:t>
+            </w:r>
+            <w:proofErr w:type="gramStart"/>
+            <w:r>
+              <w:t>varying(</w:t>
+            </w:r>
+            <w:proofErr w:type="gramEnd"/>
+            <w:r>
+              <w:t xml:space="preserve">128) COLLATE </w:t>
+            </w:r>
+            <w:proofErr w:type="spellStart"/>
+            <w:r>
+              <w:t>pg_catalog."default</w:t>
+            </w:r>
+            <w:proofErr w:type="spellEnd"/>
+            <w:r>
+              <w:t>" NOT NULL,</w:t>
+            </w:r>
+          </w:p>
+          <w:p>
+            <w:r>
+              <w:t xml:space="preserve">    </w:t>
+            </w:r>
+            <w:proofErr w:type="spellStart"/>
+            <w:r>
+              <w:t>english_translation</w:t>
+            </w:r>
+            <w:proofErr w:type="spellEnd"/>
+            <w:r>
+              <w:t xml:space="preserve"> </w:t>
+            </w:r>
+            <w:r>
+              <w:t xml:space="preserve">character </w:t>
+            </w:r>
+            <w:proofErr w:type="gramStart"/>
+            <w:r>
+              <w:t>varying(</w:t>
+            </w:r>
+            <w:proofErr w:type="gramEnd"/>
+            <w:r>
+              <w:t xml:space="preserve">128) COLLATE </w:t>
+            </w:r>
+            <w:proofErr w:type="spellStart"/>
+            <w:r>
+              <w:t>pg_catalog."default</w:t>
+            </w:r>
+            <w:proofErr w:type="spellEnd"/>
+            <w:r>
+              <w:t>" NOT NULL,</w:t>
+            </w:r>
+          </w:p>
+          <w:p>
+            <w:r>
+              <w:t xml:space="preserve">    </w:t>
+            </w:r>
+            <w:proofErr w:type="spellStart"/>
+            <w:r>
+              <w:t>long_text</w:t>
+            </w:r>
+            <w:proofErr w:type="spellEnd"/>
+            <w:r>
+              <w:t xml:space="preserve"> text COLLATE </w:t>
+            </w:r>
+            <w:proofErr w:type="spellStart"/>
+            <w:r>
+              <w:t>pg_catalog."default</w:t>
+            </w:r>
+            <w:proofErr w:type="spellEnd"/>
+            <w:r>
+              <w:t>",</w:t>
+            </w:r>
+          </w:p>
+          <w:p>
+            <w:r>
+              <w:t xml:space="preserve">    </w:t>
+            </w:r>
+            <w:proofErr w:type="spellStart"/>
+            <w:r>
+              <w:t>short_text</w:t>
+            </w:r>
+            <w:proofErr w:type="spellEnd"/>
+            <w:r>
+              <w:t xml:space="preserve"> text COLLATE </w:t>
+            </w:r>
+            <w:proofErr w:type="spellStart"/>
+            <w:r>
+              <w:t>pg_catalog."default</w:t>
+            </w:r>
+            <w:proofErr w:type="spellEnd"/>
+            <w:r>
+              <w:t>",</w:t>
+            </w:r>
+          </w:p>
+          <w:p>
+            <w:r>
+              <w:t xml:space="preserve">    transliteration character </w:t>
+            </w:r>
+            <w:proofErr w:type="gramStart"/>
+            <w:r>
+              <w:t>varying(</w:t>
+            </w:r>
+            <w:proofErr w:type="gramEnd"/>
+            <w:r>
+              <w:t xml:space="preserve">128) COLLATE </w:t>
+            </w:r>
+            <w:proofErr w:type="spellStart"/>
+            <w:r>
+              <w:t>pg_catalog."default</w:t>
+            </w:r>
+            <w:proofErr w:type="spellEnd"/>
+            <w:r>
+              <w:t>",</w:t>
+            </w:r>
+          </w:p>
+          <w:p>
+            <w:r>
+              <w:t xml:space="preserve">    CONSTRAINT "</w:t>
+            </w:r>
+            <w:proofErr w:type="spellStart"/>
+            <w:r>
+              <w:t>StrongsNumbers_pkey</w:t>
+            </w:r>
+            <w:proofErr w:type="spellEnd"/>
+            <w:r>
+              <w:t>" PRIMARY KEY (id),</w:t>
+            </w:r>
+          </w:p>
+          <w:p>
+            <w:r>
+              <w:t xml:space="preserve">    CONSTRAINT </w:t>
+            </w:r>
+            <w:proofErr w:type="spellStart"/>
+            <w:r>
+              <w:t>strong_numbers_unique</w:t>
+            </w:r>
+            <w:proofErr w:type="spellEnd"/>
+            <w:r>
+              <w:t xml:space="preserve"> UNIQUE (</w:t>
+            </w:r>
+            <w:proofErr w:type="spellStart"/>
+            <w:r>
+              <w:t>strongs_number</w:t>
+            </w:r>
+            <w:proofErr w:type="spellEnd"/>
+            <w:r>
+              <w:t xml:space="preserve">, </w:t>
+            </w:r>
+            <w:proofErr w:type="spellStart"/>
+            <w:r>
+              <w:t>d_strong</w:t>
+            </w:r>
+            <w:proofErr w:type="spellEnd"/>
+            <w:r>
+              <w:t>)</w:t>
             </w:r>
           </w:p>
           <w:p>
@@ -504,8 +985,18 @@
           <w:p/>
           <w:p>
             <w:r>
-              <w:t>CREATE TABLE IF NOT EXISTS public.bible_words_references</w:t>
-            </w:r>
+              <w:t xml:space="preserve">CREATE TABLE IF NOT EXISTS </w:t>
+            </w:r>
+            <w:proofErr w:type="spellStart"/>
+            <w:proofErr w:type="gramStart"/>
+            <w:r>
+              <w:t>public.bible</w:t>
+            </w:r>
+            <w:proofErr w:type="gramEnd"/>
+            <w:r>
+              <w:t>_words_references</w:t>
+            </w:r>
+            <w:proofErr w:type="spellEnd"/>
           </w:p>
           <w:p>
             <w:r>
@@ -514,27 +1005,91 @@
           </w:p>
           <w:p>
             <w:r>
-              <w:t xml:space="preserve">    id bigserial NOT NULL,</w:t>
-            </w:r>
-          </w:p>
-          <w:p>
-            <w:r>
-              <w:t xml:space="preserve">    language_id integer NOT NULL,</w:t>
-            </w:r>
-          </w:p>
-          <w:p>
-            <w:r>
-              <w:t xml:space="preserve">    strongs_number character(5) NOT NULL,</w:t>
-            </w:r>
-          </w:p>
-          <w:p>
-            <w:r>
-              <w:t xml:space="preserve">    d_strong character(1),</w:t>
-            </w:r>
-          </w:p>
-          <w:p>
-            <w:r>
-              <w:t xml:space="preserve">    word character varying(64) COLLATE pg_catalog."default" NOT NULL,</w:t>
+              <w:t xml:space="preserve">    id </w:t>
+            </w:r>
+            <w:proofErr w:type="spellStart"/>
+            <w:r>
+              <w:t>bigserial</w:t>
+            </w:r>
+            <w:proofErr w:type="spellEnd"/>
+            <w:r>
+              <w:t xml:space="preserve"> NOT NULL,</w:t>
+            </w:r>
+          </w:p>
+          <w:p>
+            <w:r>
+              <w:t xml:space="preserve">    </w:t>
+            </w:r>
+            <w:proofErr w:type="spellStart"/>
+            <w:r>
+              <w:t>language_id</w:t>
+            </w:r>
+            <w:proofErr w:type="spellEnd"/>
+            <w:r>
+              <w:t xml:space="preserve"> integer NOT NULL,</w:t>
+            </w:r>
+          </w:p>
+          <w:p>
+            <w:r>
+              <w:t xml:space="preserve">    </w:t>
+            </w:r>
+            <w:proofErr w:type="spellStart"/>
+            <w:r>
+              <w:t>strongs_number</w:t>
+            </w:r>
+            <w:proofErr w:type="spellEnd"/>
+            <w:r>
+              <w:t xml:space="preserve"> </w:t>
+            </w:r>
+            <w:proofErr w:type="gramStart"/>
+            <w:r>
+              <w:t>character(</w:t>
+            </w:r>
+            <w:proofErr w:type="gramEnd"/>
+            <w:r>
+              <w:t>5) NOT NULL,</w:t>
+            </w:r>
+          </w:p>
+          <w:p>
+            <w:r>
+              <w:t xml:space="preserve">    </w:t>
+            </w:r>
+            <w:proofErr w:type="spellStart"/>
+            <w:r>
+              <w:t>d_strong</w:t>
+            </w:r>
+            <w:proofErr w:type="spellEnd"/>
+            <w:r>
+              <w:t xml:space="preserve"> </w:t>
+            </w:r>
+            <w:proofErr w:type="gramStart"/>
+            <w:r>
+              <w:t>character(</w:t>
+            </w:r>
+            <w:proofErr w:type="gramEnd"/>
+            <w:r>
+              <w:t>1),</w:t>
+            </w:r>
+          </w:p>
+          <w:p>
+            <w:r>
+              <w:t xml:space="preserve">    word character </w:t>
+            </w:r>
+            <w:proofErr w:type="gramStart"/>
+            <w:r>
+              <w:t>varying(</w:t>
+            </w:r>
+            <w:proofErr w:type="gramEnd"/>
+            <w:r>
+              <w:t xml:space="preserve">64) COLLATE </w:t>
+            </w:r>
+            <w:proofErr w:type="spellStart"/>
+            <w:r>
+              <w:t>pg_catalog."default</w:t>
+            </w:r>
+            <w:proofErr w:type="spellEnd"/>
+            <w:r>
+              <w:t>" NOT NULL,</w:t>
             </w:r>
           </w:p>
           <w:p>
@@ -544,12 +1099,44 @@
           </w:p>
           <w:p>
             <w:r>
-              <w:t xml:space="preserve">    CONSTRAINT bible_words_references_pkey PRIMARY KEY (id),</w:t>
-            </w:r>
-          </w:p>
-          <w:p>
-            <w:r>
-              <w:t xml:space="preserve">    CONSTRAINT bible_words_references_augmented_strong UNIQUE (language_id, strongs_number, word)</w:t>
+              <w:t xml:space="preserve">    CONSTRAINT </w:t>
+            </w:r>
+            <w:proofErr w:type="spellStart"/>
+            <w:r>
+              <w:t>bible_words_references_pkey</w:t>
+            </w:r>
+            <w:proofErr w:type="spellEnd"/>
+            <w:r>
+              <w:t xml:space="preserve"> PRIMARY KEY (id),</w:t>
+            </w:r>
+          </w:p>
+          <w:p>
+            <w:r>
+              <w:t xml:space="preserve">    CONSTRAINT </w:t>
+            </w:r>
+            <w:proofErr w:type="spellStart"/>
+            <w:r>
+              <w:t>bible_words_references_augmented_strong</w:t>
+            </w:r>
+            <w:proofErr w:type="spellEnd"/>
+            <w:r>
+              <w:t xml:space="preserve"> UNIQUE (</w:t>
+            </w:r>
+            <w:proofErr w:type="spellStart"/>
+            <w:r>
+              <w:t>language_id</w:t>
+            </w:r>
+            <w:proofErr w:type="spellEnd"/>
+            <w:r>
+              <w:t xml:space="preserve">, </w:t>
+            </w:r>
+            <w:proofErr w:type="spellStart"/>
+            <w:r>
+              <w:t>strongs_number</w:t>
+            </w:r>
+            <w:proofErr w:type="spellEnd"/>
+            <w:r>
+              <w:t>, word)</w:t>
             </w:r>
           </w:p>
           <w:p>
@@ -561,8 +1148,15 @@
           <w:p>
             <w:r>
               <w:lastRenderedPageBreak/>
-              <w:t>CREATE TABLE IF NOT EXISTS public.book</w:t>
-            </w:r>
+              <w:t xml:space="preserve">CREATE TABLE IF NOT EXISTS </w:t>
+            </w:r>
+            <w:proofErr w:type="spellStart"/>
+            <w:proofErr w:type="gramStart"/>
+            <w:r>
+              <w:t>public.book</w:t>
+            </w:r>
+            <w:proofErr w:type="spellEnd"/>
+            <w:proofErr w:type="gramEnd"/>
           </w:p>
           <w:p>
             <w:r>
@@ -576,22 +1170,102 @@
           </w:p>
           <w:p>
             <w:r>
-              <w:t xml:space="preserve">    usfm_name character varying(64) COLLATE pg_catalog."default" NOT NULL,</w:t>
-            </w:r>
-          </w:p>
-          <w:p>
-            <w:r>
-              <w:t xml:space="preserve">    osis_name character varying(64) COLLATE pg_catalog."default",</w:t>
-            </w:r>
-          </w:p>
-          <w:p>
-            <w:r>
-              <w:t xml:space="preserve">    full_name character varying(128) COLLATE pg_catalog."default",</w:t>
-            </w:r>
-          </w:p>
-          <w:p>
-            <w:r>
-              <w:t xml:space="preserve">    CONSTRAINT book_pkey PRIMARY KEY (id)</w:t>
+              <w:t xml:space="preserve">    </w:t>
+            </w:r>
+            <w:proofErr w:type="spellStart"/>
+            <w:r>
+              <w:t>usfm_name</w:t>
+            </w:r>
+            <w:proofErr w:type="spellEnd"/>
+            <w:r>
+              <w:t xml:space="preserve"> character </w:t>
+            </w:r>
+            <w:proofErr w:type="gramStart"/>
+            <w:r>
+              <w:t>varying(</w:t>
+            </w:r>
+            <w:proofErr w:type="gramEnd"/>
+            <w:r>
+              <w:t xml:space="preserve">64) COLLATE </w:t>
+            </w:r>
+            <w:proofErr w:type="spellStart"/>
+            <w:r>
+              <w:t>pg_catalog."default</w:t>
+            </w:r>
+            <w:proofErr w:type="spellEnd"/>
+            <w:r>
+              <w:t>" NOT NULL,</w:t>
+            </w:r>
+          </w:p>
+          <w:p>
+            <w:r>
+              <w:t xml:space="preserve">    </w:t>
+            </w:r>
+            <w:proofErr w:type="spellStart"/>
+            <w:r>
+              <w:t>osis_name</w:t>
+            </w:r>
+            <w:proofErr w:type="spellEnd"/>
+            <w:r>
+              <w:t xml:space="preserve"> character </w:t>
+            </w:r>
+            <w:proofErr w:type="gramStart"/>
+            <w:r>
+              <w:t>varying(</w:t>
+            </w:r>
+            <w:proofErr w:type="gramEnd"/>
+            <w:r>
+              <w:t xml:space="preserve">64) COLLATE </w:t>
+            </w:r>
+            <w:proofErr w:type="spellStart"/>
+            <w:r>
+              <w:t>pg_catalog."default</w:t>
+            </w:r>
+            <w:proofErr w:type="spellEnd"/>
+            <w:r>
+              <w:t>",</w:t>
+            </w:r>
+          </w:p>
+          <w:p>
+            <w:r>
+              <w:t xml:space="preserve">    </w:t>
+            </w:r>
+            <w:proofErr w:type="spellStart"/>
+            <w:r>
+              <w:t>full_name</w:t>
+            </w:r>
+            <w:proofErr w:type="spellEnd"/>
+            <w:r>
+              <w:t xml:space="preserve"> character </w:t>
+            </w:r>
+            <w:proofErr w:type="gramStart"/>
+            <w:r>
+              <w:t>varying(</w:t>
+            </w:r>
+            <w:proofErr w:type="gramEnd"/>
+            <w:r>
+              <w:t xml:space="preserve">128) COLLATE </w:t>
+            </w:r>
+            <w:proofErr w:type="spellStart"/>
+            <w:r>
+              <w:t>pg_catalog."default</w:t>
+            </w:r>
+            <w:proofErr w:type="spellEnd"/>
+            <w:r>
+              <w:t>",</w:t>
+            </w:r>
+          </w:p>
+          <w:p>
+            <w:r>
+              <w:t xml:space="preserve">    CONSTRAINT </w:t>
+            </w:r>
+            <w:proofErr w:type="spellStart"/>
+            <w:r>
+              <w:t>book_pkey</w:t>
+            </w:r>
+            <w:proofErr w:type="spellEnd"/>
+            <w:r>
+              <w:t xml:space="preserve"> PRIMARY KEY (id)</w:t>
             </w:r>
           </w:p>
           <w:p>
@@ -602,8 +1276,18 @@
           <w:p/>
           <w:p>
             <w:r>
-              <w:t>CREATE TABLE IF NOT EXISTS public.dictionary_translation</w:t>
-            </w:r>
+              <w:t xml:space="preserve">CREATE TABLE IF NOT EXISTS </w:t>
+            </w:r>
+            <w:proofErr w:type="spellStart"/>
+            <w:proofErr w:type="gramStart"/>
+            <w:r>
+              <w:t>public.dictionary</w:t>
+            </w:r>
+            <w:proofErr w:type="gramEnd"/>
+            <w:r>
+              <w:t>_translation</w:t>
+            </w:r>
+            <w:proofErr w:type="spellEnd"/>
           </w:p>
           <w:p>
             <w:r>
@@ -612,62 +1296,198 @@
           </w:p>
           <w:p>
             <w:r>
-              <w:t xml:space="preserve">    id bigserial NOT NULL,</w:t>
-            </w:r>
-          </w:p>
-          <w:p>
-            <w:r>
-              <w:t xml:space="preserve">    language_id integer NOT NULL,</w:t>
-            </w:r>
-          </w:p>
-          <w:p>
-            <w:r>
-              <w:t xml:space="preserve">    strongs_number character(5) NOT NULL,</w:t>
-            </w:r>
-          </w:p>
-          <w:p>
-            <w:r>
-              <w:t xml:space="preserve">    d_strong character(1),</w:t>
-            </w:r>
-          </w:p>
-          <w:p>
-            <w:r>
-              <w:t xml:space="preserve">    transliteration character varying(128),</w:t>
-            </w:r>
-          </w:p>
-          <w:p>
-            <w:r>
-              <w:t xml:space="preserve">    translated_word character varying(128),</w:t>
-            </w:r>
-          </w:p>
-          <w:p>
-            <w:r>
-              <w:t xml:space="preserve">    translated_long_text text,</w:t>
-            </w:r>
-          </w:p>
-          <w:p>
-            <w:r>
-              <w:t xml:space="preserve">    translated_short_text text,</w:t>
-            </w:r>
-          </w:p>
-          <w:p>
-            <w:r>
-              <w:t xml:space="preserve">    reviewed boolean DEFAULT FALSE,</w:t>
-            </w:r>
-          </w:p>
-          <w:p>
-            <w:r>
-              <w:t xml:space="preserve">    reviewer_initials character varying(8),</w:t>
-            </w:r>
-          </w:p>
-          <w:p>
-            <w:r>
-              <w:t xml:space="preserve">    approved boolean DEFAULT FALSE,</w:t>
-            </w:r>
-          </w:p>
-          <w:p>
-            <w:r>
-              <w:t xml:space="preserve">    approver_initials character varying(8),</w:t>
+              <w:t xml:space="preserve">    id </w:t>
+            </w:r>
+            <w:proofErr w:type="spellStart"/>
+            <w:r>
+              <w:t>bigserial</w:t>
+            </w:r>
+            <w:proofErr w:type="spellEnd"/>
+            <w:r>
+              <w:t xml:space="preserve"> NOT NULL,</w:t>
+            </w:r>
+          </w:p>
+          <w:p>
+            <w:r>
+              <w:t xml:space="preserve">    </w:t>
+            </w:r>
+            <w:proofErr w:type="spellStart"/>
+            <w:r>
+              <w:t>language_id</w:t>
+            </w:r>
+            <w:proofErr w:type="spellEnd"/>
+            <w:r>
+              <w:t xml:space="preserve"> integer NOT NULL,</w:t>
+            </w:r>
+          </w:p>
+          <w:p>
+            <w:r>
+              <w:t xml:space="preserve">    </w:t>
+            </w:r>
+            <w:proofErr w:type="spellStart"/>
+            <w:r>
+              <w:t>strongs_number</w:t>
+            </w:r>
+            <w:proofErr w:type="spellEnd"/>
+            <w:r>
+              <w:t xml:space="preserve"> </w:t>
+            </w:r>
+            <w:proofErr w:type="gramStart"/>
+            <w:r>
+              <w:t>character(</w:t>
+            </w:r>
+            <w:proofErr w:type="gramEnd"/>
+            <w:r>
+              <w:t>5) NOT NULL,</w:t>
+            </w:r>
+          </w:p>
+          <w:p>
+            <w:r>
+              <w:t xml:space="preserve">    </w:t>
+            </w:r>
+            <w:proofErr w:type="spellStart"/>
+            <w:r>
+              <w:t>d_strong</w:t>
+            </w:r>
+            <w:proofErr w:type="spellEnd"/>
+            <w:r>
+              <w:t xml:space="preserve"> </w:t>
+            </w:r>
+            <w:proofErr w:type="gramStart"/>
+            <w:r>
+              <w:t>character(</w:t>
+            </w:r>
+            <w:proofErr w:type="gramEnd"/>
+            <w:r>
+              <w:t>1),</w:t>
+            </w:r>
+          </w:p>
+          <w:p>
+            <w:r>
+              <w:t xml:space="preserve">    transliteration character </w:t>
+            </w:r>
+            <w:proofErr w:type="gramStart"/>
+            <w:r>
+              <w:t>varying(</w:t>
+            </w:r>
+            <w:proofErr w:type="gramEnd"/>
+            <w:r>
+              <w:t>128),</w:t>
+            </w:r>
+          </w:p>
+          <w:p>
+            <w:r>
+              <w:t xml:space="preserve">    </w:t>
+            </w:r>
+            <w:proofErr w:type="spellStart"/>
+            <w:r>
+              <w:t>translated_word</w:t>
+            </w:r>
+            <w:proofErr w:type="spellEnd"/>
+            <w:r>
+              <w:t xml:space="preserve"> character </w:t>
+            </w:r>
+            <w:proofErr w:type="gramStart"/>
+            <w:r>
+              <w:t>varying(</w:t>
+            </w:r>
+            <w:proofErr w:type="gramEnd"/>
+            <w:r>
+              <w:t>128),</w:t>
+            </w:r>
+          </w:p>
+          <w:p>
+            <w:r>
+              <w:t xml:space="preserve">    </w:t>
+            </w:r>
+            <w:proofErr w:type="spellStart"/>
+            <w:r>
+              <w:t>translated_long_text</w:t>
+            </w:r>
+            <w:proofErr w:type="spellEnd"/>
+            <w:r>
+              <w:t xml:space="preserve"> text,</w:t>
+            </w:r>
+          </w:p>
+          <w:p>
+            <w:r>
+              <w:t xml:space="preserve">    </w:t>
+            </w:r>
+            <w:proofErr w:type="spellStart"/>
+            <w:r>
+              <w:t>translated_short_text</w:t>
+            </w:r>
+            <w:proofErr w:type="spellEnd"/>
+            <w:r>
+              <w:t xml:space="preserve"> text,</w:t>
+            </w:r>
+          </w:p>
+          <w:p>
+            <w:r>
+              <w:t xml:space="preserve">    reviewed </w:t>
+            </w:r>
+            <w:proofErr w:type="spellStart"/>
+            <w:r>
+              <w:t>boolean</w:t>
+            </w:r>
+            <w:proofErr w:type="spellEnd"/>
+            <w:r>
+              <w:t xml:space="preserve"> DEFAULT FALSE,</w:t>
+            </w:r>
+          </w:p>
+          <w:p>
+            <w:r>
+              <w:t xml:space="preserve">    </w:t>
+            </w:r>
+            <w:proofErr w:type="spellStart"/>
+            <w:r>
+              <w:t>reviewer_initials</w:t>
+            </w:r>
+            <w:proofErr w:type="spellEnd"/>
+            <w:r>
+              <w:t xml:space="preserve"> character </w:t>
+            </w:r>
+            <w:proofErr w:type="gramStart"/>
+            <w:r>
+              <w:t>varying(</w:t>
+            </w:r>
+            <w:proofErr w:type="gramEnd"/>
+            <w:r>
+              <w:t>8),</w:t>
+            </w:r>
+          </w:p>
+          <w:p>
+            <w:r>
+              <w:t xml:space="preserve">    approved </w:t>
+            </w:r>
+            <w:proofErr w:type="spellStart"/>
+            <w:r>
+              <w:t>boolean</w:t>
+            </w:r>
+            <w:proofErr w:type="spellEnd"/>
+            <w:r>
+              <w:t xml:space="preserve"> DEFAULT FALSE,</w:t>
+            </w:r>
+          </w:p>
+          <w:p>
+            <w:r>
+              <w:t xml:space="preserve">    </w:t>
+            </w:r>
+            <w:proofErr w:type="spellStart"/>
+            <w:r>
+              <w:t>approver_initials</w:t>
+            </w:r>
+            <w:proofErr w:type="spellEnd"/>
+            <w:r>
+              <w:t xml:space="preserve"> character </w:t>
+            </w:r>
+            <w:proofErr w:type="gramStart"/>
+            <w:r>
+              <w:t>varying(</w:t>
+            </w:r>
+            <w:proofErr w:type="gramEnd"/>
+            <w:r>
+              <w:t>8),</w:t>
             </w:r>
           </w:p>
           <w:p>
@@ -683,8 +1503,15 @@
           <w:p/>
           <w:p>
             <w:r>
-              <w:t>CREATE TABLE IF NOT EXISTS public.language</w:t>
-            </w:r>
+              <w:t xml:space="preserve">CREATE TABLE IF NOT EXISTS </w:t>
+            </w:r>
+            <w:proofErr w:type="spellStart"/>
+            <w:proofErr w:type="gramStart"/>
+            <w:r>
+              <w:t>public.language</w:t>
+            </w:r>
+            <w:proofErr w:type="spellEnd"/>
+            <w:proofErr w:type="gramEnd"/>
           </w:p>
           <w:p>
             <w:r>
@@ -698,17 +1525,41 @@
           </w:p>
           <w:p>
             <w:r>
-              <w:t xml:space="preserve">    name character varying(128),</w:t>
-            </w:r>
-          </w:p>
-          <w:p>
-            <w:r>
-              <w:t xml:space="preserve">    iso_639_1 character(2) NOT NULL,</w:t>
-            </w:r>
-          </w:p>
-          <w:p>
-            <w:r>
-              <w:t xml:space="preserve">    iso_639_2 character(3) NOT NULL,</w:t>
+              <w:t xml:space="preserve">    name character </w:t>
+            </w:r>
+            <w:proofErr w:type="gramStart"/>
+            <w:r>
+              <w:t>varying(</w:t>
+            </w:r>
+            <w:proofErr w:type="gramEnd"/>
+            <w:r>
+              <w:t>128),</w:t>
+            </w:r>
+          </w:p>
+          <w:p>
+            <w:r>
+              <w:t xml:space="preserve">    iso_639_1 </w:t>
+            </w:r>
+            <w:proofErr w:type="gramStart"/>
+            <w:r>
+              <w:t>character(</w:t>
+            </w:r>
+            <w:proofErr w:type="gramEnd"/>
+            <w:r>
+              <w:t>2) NOT NULL,</w:t>
+            </w:r>
+          </w:p>
+          <w:p>
+            <w:r>
+              <w:t xml:space="preserve">    iso_639_2 </w:t>
+            </w:r>
+            <w:proofErr w:type="gramStart"/>
+            <w:r>
+              <w:t>character(</w:t>
+            </w:r>
+            <w:proofErr w:type="gramEnd"/>
+            <w:r>
+              <w:t>3) NOT NULL,</w:t>
             </w:r>
           </w:p>
           <w:p>
@@ -724,8 +1575,18 @@
           <w:p/>
           <w:p>
             <w:r>
-              <w:t>CREATE TABLE IF NOT EXISTS public.strongs_references</w:t>
-            </w:r>
+              <w:t xml:space="preserve">CREATE TABLE IF NOT EXISTS </w:t>
+            </w:r>
+            <w:proofErr w:type="spellStart"/>
+            <w:proofErr w:type="gramStart"/>
+            <w:r>
+              <w:t>public.strongs</w:t>
+            </w:r>
+            <w:proofErr w:type="gramEnd"/>
+            <w:r>
+              <w:t>_references</w:t>
+            </w:r>
+            <w:proofErr w:type="spellEnd"/>
           </w:p>
           <w:p>
             <w:r>
@@ -734,32 +1595,128 @@
           </w:p>
           <w:p>
             <w:r>
-              <w:t xml:space="preserve">    id bigserial NOT NULL,</w:t>
-            </w:r>
-          </w:p>
-          <w:p>
-            <w:r>
-              <w:t xml:space="preserve">    strongs_number character(5) COLLATE pg_catalog."default" NOT NULL,</w:t>
-            </w:r>
-          </w:p>
-          <w:p>
-            <w:r>
-              <w:t xml:space="preserve">    d_strong character(1) COLLATE pg_catalog."default",</w:t>
-            </w:r>
-          </w:p>
-          <w:p>
-            <w:r>
-              <w:t xml:space="preserve">    "references" text COLLATE pg_catalog."default" NOT NULL,</w:t>
-            </w:r>
-          </w:p>
-          <w:p>
-            <w:r>
-              <w:t xml:space="preserve">    CONSTRAINT "Strongs_references_pkey" PRIMARY KEY (id),</w:t>
-            </w:r>
-          </w:p>
-          <w:p>
-            <w:r>
-              <w:t xml:space="preserve">    CONSTRAINT strongs_references_augmented_strong UNIQUE (strongs_number, d_strong)</w:t>
+              <w:t xml:space="preserve">    id </w:t>
+            </w:r>
+            <w:proofErr w:type="spellStart"/>
+            <w:r>
+              <w:t>bigserial</w:t>
+            </w:r>
+            <w:proofErr w:type="spellEnd"/>
+            <w:r>
+              <w:t xml:space="preserve"> NOT NULL,</w:t>
+            </w:r>
+          </w:p>
+          <w:p>
+            <w:r>
+              <w:t xml:space="preserve">    </w:t>
+            </w:r>
+            <w:proofErr w:type="spellStart"/>
+            <w:r>
+              <w:t>strongs_number</w:t>
+            </w:r>
+            <w:proofErr w:type="spellEnd"/>
+            <w:r>
+              <w:t xml:space="preserve"> </w:t>
+            </w:r>
+            <w:proofErr w:type="gramStart"/>
+            <w:r>
+              <w:t>character(</w:t>
+            </w:r>
+            <w:proofErr w:type="gramEnd"/>
+            <w:r>
+              <w:t xml:space="preserve">5) COLLATE </w:t>
+            </w:r>
+            <w:proofErr w:type="spellStart"/>
+            <w:r>
+              <w:t>pg_catalog."default</w:t>
+            </w:r>
+            <w:proofErr w:type="spellEnd"/>
+            <w:r>
+              <w:t>" NOT NULL,</w:t>
+            </w:r>
+          </w:p>
+          <w:p>
+            <w:r>
+              <w:t xml:space="preserve">    </w:t>
+            </w:r>
+            <w:proofErr w:type="spellStart"/>
+            <w:r>
+              <w:t>d_strong</w:t>
+            </w:r>
+            <w:proofErr w:type="spellEnd"/>
+            <w:r>
+              <w:t xml:space="preserve"> </w:t>
+            </w:r>
+            <w:proofErr w:type="gramStart"/>
+            <w:r>
+              <w:t>character(</w:t>
+            </w:r>
+            <w:proofErr w:type="gramEnd"/>
+            <w:r>
+              <w:t xml:space="preserve">1) COLLATE </w:t>
+            </w:r>
+            <w:proofErr w:type="spellStart"/>
+            <w:r>
+              <w:t>pg_catalog."default</w:t>
+            </w:r>
+            <w:proofErr w:type="spellEnd"/>
+            <w:r>
+              <w:t>",</w:t>
+            </w:r>
+          </w:p>
+          <w:p>
+            <w:r>
+              <w:t xml:space="preserve">    "references" text COLLATE </w:t>
+            </w:r>
+            <w:proofErr w:type="spellStart"/>
+            <w:r>
+              <w:t>pg_catalog."default</w:t>
+            </w:r>
+            <w:proofErr w:type="spellEnd"/>
+            <w:r>
+              <w:t>" NOT NULL,</w:t>
+            </w:r>
+          </w:p>
+          <w:p>
+            <w:r>
+              <w:t xml:space="preserve">    CONSTRAINT "</w:t>
+            </w:r>
+            <w:proofErr w:type="spellStart"/>
+            <w:r>
+              <w:t>Strongs_references_pkey</w:t>
+            </w:r>
+            <w:proofErr w:type="spellEnd"/>
+            <w:r>
+              <w:t>" PRIMARY KEY (id),</w:t>
+            </w:r>
+          </w:p>
+          <w:p>
+            <w:r>
+              <w:t xml:space="preserve">    CONSTRAINT </w:t>
+            </w:r>
+            <w:proofErr w:type="spellStart"/>
+            <w:r>
+              <w:t>strongs_references_augmented_strong</w:t>
+            </w:r>
+            <w:proofErr w:type="spellEnd"/>
+            <w:r>
+              <w:t xml:space="preserve"> UNIQUE (</w:t>
+            </w:r>
+            <w:proofErr w:type="spellStart"/>
+            <w:r>
+              <w:t>strongs_number</w:t>
+            </w:r>
+            <w:proofErr w:type="spellEnd"/>
+            <w:r>
+              <w:t xml:space="preserve">, </w:t>
+            </w:r>
+            <w:proofErr w:type="spellStart"/>
+            <w:r>
+              <w:t>d_strong</w:t>
+            </w:r>
+            <w:proofErr w:type="spellEnd"/>
+            <w:r>
+              <w:t>)</w:t>
             </w:r>
           </w:p>
           <w:p>
@@ -770,17 +1727,45 @@
           <w:p/>
           <w:p>
             <w:r>
-              <w:t>ALTER TABLE IF EXISTS public.bible_text</w:t>
-            </w:r>
-          </w:p>
-          <w:p>
-            <w:r>
-              <w:t xml:space="preserve">    ADD FOREIGN KEY (language_id)</w:t>
-            </w:r>
-          </w:p>
-          <w:p>
-            <w:r>
-              <w:t xml:space="preserve">    REFERENCES public.language (id) MATCH SIMPLE</w:t>
+              <w:t xml:space="preserve">ALTER TABLE IF EXISTS </w:t>
+            </w:r>
+            <w:proofErr w:type="spellStart"/>
+            <w:proofErr w:type="gramStart"/>
+            <w:r>
+              <w:t>public.bible</w:t>
+            </w:r>
+            <w:proofErr w:type="gramEnd"/>
+            <w:r>
+              <w:t>_text</w:t>
+            </w:r>
+            <w:proofErr w:type="spellEnd"/>
+          </w:p>
+          <w:p>
+            <w:r>
+              <w:t xml:space="preserve">    ADD FOREIGN KEY (</w:t>
+            </w:r>
+            <w:proofErr w:type="spellStart"/>
+            <w:r>
+              <w:t>language_id</w:t>
+            </w:r>
+            <w:proofErr w:type="spellEnd"/>
+            <w:r>
+              <w:t>)</w:t>
+            </w:r>
+          </w:p>
+          <w:p>
+            <w:r>
+              <w:t xml:space="preserve">    REFERENCES </w:t>
+            </w:r>
+            <w:proofErr w:type="spellStart"/>
+            <w:proofErr w:type="gramStart"/>
+            <w:r>
+              <w:t>public.language</w:t>
+            </w:r>
+            <w:proofErr w:type="spellEnd"/>
+            <w:proofErr w:type="gramEnd"/>
+            <w:r>
+              <w:t xml:space="preserve"> (id) MATCH SIMPLE</w:t>
             </w:r>
           </w:p>
           <w:p>
@@ -803,17 +1788,45 @@
           <w:p>
             <w:r>
               <w:lastRenderedPageBreak/>
-              <w:t>ALTER TABLE IF EXISTS public.bible_text</w:t>
-            </w:r>
-          </w:p>
-          <w:p>
-            <w:r>
-              <w:t xml:space="preserve">    ADD FOREIGN KEY (book_id)</w:t>
-            </w:r>
-          </w:p>
-          <w:p>
-            <w:r>
-              <w:t xml:space="preserve">    REFERENCES public.book (id) MATCH SIMPLE</w:t>
+              <w:t xml:space="preserve">ALTER TABLE IF EXISTS </w:t>
+            </w:r>
+            <w:proofErr w:type="spellStart"/>
+            <w:proofErr w:type="gramStart"/>
+            <w:r>
+              <w:t>public.bible</w:t>
+            </w:r>
+            <w:proofErr w:type="gramEnd"/>
+            <w:r>
+              <w:t>_text</w:t>
+            </w:r>
+            <w:proofErr w:type="spellEnd"/>
+          </w:p>
+          <w:p>
+            <w:r>
+              <w:t xml:space="preserve">    ADD FOREIGN KEY (</w:t>
+            </w:r>
+            <w:proofErr w:type="spellStart"/>
+            <w:r>
+              <w:t>book_id</w:t>
+            </w:r>
+            <w:proofErr w:type="spellEnd"/>
+            <w:r>
+              <w:t>)</w:t>
+            </w:r>
+          </w:p>
+          <w:p>
+            <w:r>
+              <w:t xml:space="preserve">    REFERENCES </w:t>
+            </w:r>
+            <w:proofErr w:type="spellStart"/>
+            <w:proofErr w:type="gramStart"/>
+            <w:r>
+              <w:t>public.book</w:t>
+            </w:r>
+            <w:proofErr w:type="spellEnd"/>
+            <w:proofErr w:type="gramEnd"/>
+            <w:r>
+              <w:t xml:space="preserve"> (id) MATCH SIMPLE</w:t>
             </w:r>
           </w:p>
           <w:p>
@@ -835,17 +1848,45 @@
           <w:p/>
           <w:p>
             <w:r>
-              <w:t>ALTER TABLE IF EXISTS public.dictionary_translation</w:t>
-            </w:r>
-          </w:p>
-          <w:p>
-            <w:r>
-              <w:t xml:space="preserve">    ADD FOREIGN KEY (language_id)</w:t>
-            </w:r>
-          </w:p>
-          <w:p>
-            <w:r>
-              <w:t xml:space="preserve">    REFERENCES public.language (id) MATCH SIMPLE</w:t>
+              <w:t xml:space="preserve">ALTER TABLE IF EXISTS </w:t>
+            </w:r>
+            <w:proofErr w:type="spellStart"/>
+            <w:proofErr w:type="gramStart"/>
+            <w:r>
+              <w:t>public.dictionary</w:t>
+            </w:r>
+            <w:proofErr w:type="gramEnd"/>
+            <w:r>
+              <w:t>_translation</w:t>
+            </w:r>
+            <w:proofErr w:type="spellEnd"/>
+          </w:p>
+          <w:p>
+            <w:r>
+              <w:t xml:space="preserve">    ADD FOREIGN KEY (</w:t>
+            </w:r>
+            <w:proofErr w:type="spellStart"/>
+            <w:r>
+              <w:t>language_id</w:t>
+            </w:r>
+            <w:proofErr w:type="spellEnd"/>
+            <w:r>
+              <w:t>)</w:t>
+            </w:r>
+          </w:p>
+          <w:p>
+            <w:r>
+              <w:t xml:space="preserve">    REFERENCES </w:t>
+            </w:r>
+            <w:proofErr w:type="spellStart"/>
+            <w:proofErr w:type="gramStart"/>
+            <w:r>
+              <w:t>public.language</w:t>
+            </w:r>
+            <w:proofErr w:type="spellEnd"/>
+            <w:proofErr w:type="gramEnd"/>
+            <w:r>
+              <w:t xml:space="preserve"> (id) MATCH SIMPLE</w:t>
             </w:r>
           </w:p>
           <w:p>
@@ -867,17 +1908,72 @@
           <w:p/>
           <w:p>
             <w:r>
-              <w:t>ALTER TABLE IF EXISTS public.dictionary_translation</w:t>
-            </w:r>
-          </w:p>
-          <w:p>
-            <w:r>
-              <w:t xml:space="preserve">    ADD FOREIGN KEY (strongs_number, d_strong)</w:t>
-            </w:r>
-          </w:p>
-          <w:p>
-            <w:r>
-              <w:t xml:space="preserve">    REFERENCES public.strongs_numbers (strongs_number, d_strong) MATCH SIMPLE</w:t>
+              <w:t xml:space="preserve">ALTER TABLE IF EXISTS </w:t>
+            </w:r>
+            <w:proofErr w:type="spellStart"/>
+            <w:proofErr w:type="gramStart"/>
+            <w:r>
+              <w:t>public.dictionary</w:t>
+            </w:r>
+            <w:proofErr w:type="gramEnd"/>
+            <w:r>
+              <w:t>_translation</w:t>
+            </w:r>
+            <w:proofErr w:type="spellEnd"/>
+          </w:p>
+          <w:p>
+            <w:r>
+              <w:t xml:space="preserve">    ADD FOREIGN KEY (</w:t>
+            </w:r>
+            <w:proofErr w:type="spellStart"/>
+            <w:r>
+              <w:t>strongs_number</w:t>
+            </w:r>
+            <w:proofErr w:type="spellEnd"/>
+            <w:r>
+              <w:t xml:space="preserve">, </w:t>
+            </w:r>
+            <w:proofErr w:type="spellStart"/>
+            <w:r>
+              <w:t>d_strong</w:t>
+            </w:r>
+            <w:proofErr w:type="spellEnd"/>
+            <w:r>
+              <w:t>)</w:t>
+            </w:r>
+          </w:p>
+          <w:p>
+            <w:r>
+              <w:t xml:space="preserve">    REFERENCES </w:t>
+            </w:r>
+            <w:proofErr w:type="spellStart"/>
+            <w:proofErr w:type="gramStart"/>
+            <w:r>
+              <w:t>public.strongs</w:t>
+            </w:r>
+            <w:proofErr w:type="gramEnd"/>
+            <w:r>
+              <w:t>_numbers</w:t>
+            </w:r>
+            <w:proofErr w:type="spellEnd"/>
+            <w:r>
+              <w:t xml:space="preserve"> (</w:t>
+            </w:r>
+            <w:proofErr w:type="spellStart"/>
+            <w:r>
+              <w:t>strongs_number</w:t>
+            </w:r>
+            <w:proofErr w:type="spellEnd"/>
+            <w:r>
+              <w:t xml:space="preserve">, </w:t>
+            </w:r>
+            <w:proofErr w:type="spellStart"/>
+            <w:r>
+              <w:t>d_strong</w:t>
+            </w:r>
+            <w:proofErr w:type="spellEnd"/>
+            <w:r>
+              <w:t>) MATCH SIMPLE</w:t>
             </w:r>
           </w:p>
           <w:p>

</xml_diff>